<commit_message>
Mine and Nina's parts are done and updated now!
Review our parts if you would like and please change your student number
on the title page.
</commit_message>
<xml_diff>
--- a/Project 1 Report/Project Report Reflow Oven.docx
+++ b/Project 1 Report/Project Report Reflow Oven.docx
@@ -783,7 +783,7 @@
             </w:rPr>
             <w:fldChar w:fldCharType="separate"/>
           </w:r>
-          <w:hyperlink w:anchor="_Toc380745462" w:history="1">
+          <w:hyperlink w:anchor="_Toc380758549" w:history="1">
             <w:r>
               <w:rPr>
                 <w:rStyle w:val="Hyperlink"/>
@@ -813,7 +813,7 @@
                 <w:noProof/>
                 <w:webHidden/>
               </w:rPr>
-              <w:instrText xml:space="preserve"> PAGEREF _Toc380745462 \h </w:instrText>
+              <w:instrText xml:space="preserve"> PAGEREF _Toc380758549 \h </w:instrText>
             </w:r>
             <w:r>
               <w:rPr>
@@ -855,7 +855,7 @@
               <w:lang w:val="en-CA" w:eastAsia="en-CA"/>
             </w:rPr>
           </w:pPr>
-          <w:hyperlink w:anchor="_Toc380745463" w:history="1">
+          <w:hyperlink w:anchor="_Toc380758550" w:history="1">
             <w:r>
               <w:rPr>
                 <w:rStyle w:val="Hyperlink"/>
@@ -886,7 +886,7 @@
                 <w:noProof/>
                 <w:webHidden/>
               </w:rPr>
-              <w:instrText xml:space="preserve"> PAGEREF _Toc380745463 \h </w:instrText>
+              <w:instrText xml:space="preserve"> PAGEREF _Toc380758550 \h </w:instrText>
             </w:r>
             <w:r>
               <w:rPr>
@@ -928,7 +928,7 @@
               <w:lang w:val="en-CA" w:eastAsia="en-CA"/>
             </w:rPr>
           </w:pPr>
-          <w:hyperlink w:anchor="_Toc380745464" w:history="1">
+          <w:hyperlink w:anchor="_Toc380758551" w:history="1">
             <w:r>
               <w:rPr>
                 <w:rStyle w:val="Hyperlink"/>
@@ -959,7 +959,7 @@
                 <w:noProof/>
                 <w:webHidden/>
               </w:rPr>
-              <w:instrText xml:space="preserve"> PAGEREF _Toc380745464 \h </w:instrText>
+              <w:instrText xml:space="preserve"> PAGEREF _Toc380758551 \h </w:instrText>
             </w:r>
             <w:r>
               <w:rPr>
@@ -1001,7 +1001,7 @@
               <w:lang w:val="en-CA" w:eastAsia="en-CA"/>
             </w:rPr>
           </w:pPr>
-          <w:hyperlink w:anchor="_Toc380745465" w:history="1">
+          <w:hyperlink w:anchor="_Toc380758552" w:history="1">
             <w:r>
               <w:rPr>
                 <w:rStyle w:val="Hyperlink"/>
@@ -1031,7 +1031,7 @@
                 <w:noProof/>
                 <w:webHidden/>
               </w:rPr>
-              <w:instrText xml:space="preserve"> PAGEREF _Toc380745465 \h </w:instrText>
+              <w:instrText xml:space="preserve"> PAGEREF _Toc380758552 \h </w:instrText>
             </w:r>
             <w:r>
               <w:rPr>
@@ -1073,7 +1073,7 @@
               <w:lang w:val="en-CA" w:eastAsia="en-CA"/>
             </w:rPr>
           </w:pPr>
-          <w:hyperlink w:anchor="_Toc380745466" w:history="1">
+          <w:hyperlink w:anchor="_Toc380758553" w:history="1">
             <w:r>
               <w:rPr>
                 <w:rStyle w:val="Hyperlink"/>
@@ -1100,7 +1100,7 @@
                 <w:noProof/>
                 <w:webHidden/>
               </w:rPr>
-              <w:instrText xml:space="preserve"> PAGEREF _Toc380745466 \h </w:instrText>
+              <w:instrText xml:space="preserve"> PAGEREF _Toc380758553 \h </w:instrText>
             </w:r>
             <w:r>
               <w:rPr>
@@ -1142,7 +1142,7 @@
               <w:lang w:val="en-CA" w:eastAsia="en-CA"/>
             </w:rPr>
           </w:pPr>
-          <w:hyperlink w:anchor="_Toc380745467" w:history="1">
+          <w:hyperlink w:anchor="_Toc380758554" w:history="1">
             <w:r>
               <w:rPr>
                 <w:rStyle w:val="Hyperlink"/>
@@ -1173,7 +1173,7 @@
                 <w:noProof/>
                 <w:webHidden/>
               </w:rPr>
-              <w:instrText xml:space="preserve"> PAGEREF _Toc380745467 \h </w:instrText>
+              <w:instrText xml:space="preserve"> PAGEREF _Toc380758554 \h </w:instrText>
             </w:r>
             <w:r>
               <w:rPr>
@@ -1215,7 +1215,7 @@
               <w:lang w:val="en-CA" w:eastAsia="en-CA"/>
             </w:rPr>
           </w:pPr>
-          <w:hyperlink w:anchor="_Toc380745468" w:history="1">
+          <w:hyperlink w:anchor="_Toc380758555" w:history="1">
             <w:r>
               <w:rPr>
                 <w:rStyle w:val="Hyperlink"/>
@@ -1246,7 +1246,7 @@
                 <w:noProof/>
                 <w:webHidden/>
               </w:rPr>
-              <w:instrText xml:space="preserve"> PAGEREF _Toc380745468 \h </w:instrText>
+              <w:instrText xml:space="preserve"> PAGEREF _Toc380758555 \h </w:instrText>
             </w:r>
             <w:r>
               <w:rPr>
@@ -1266,7 +1266,98 @@
                 <w:noProof/>
                 <w:webHidden/>
               </w:rPr>
-              <w:t>3</w:t>
+              <w:t>4</w:t>
+            </w:r>
+            <w:r>
+              <w:rPr>
+                <w:noProof/>
+                <w:webHidden/>
+              </w:rPr>
+              <w:fldChar w:fldCharType="end"/>
+            </w:r>
+          </w:hyperlink>
+        </w:p>
+        <w:p>
+          <w:pPr>
+            <w:pStyle w:val="TOC2"/>
+            <w:tabs>
+              <w:tab w:val="right" w:leader="dot" w:pos="9350"/>
+            </w:tabs>
+            <w:rPr>
+              <w:noProof/>
+              <w:lang w:val="en-CA" w:eastAsia="en-CA"/>
+            </w:rPr>
+          </w:pPr>
+          <w:hyperlink w:anchor="_Toc380758556" w:history="1">
+            <w:r>
+              <w:rPr>
+                <w:rStyle w:val="Hyperlink"/>
+                <w:rFonts w:cs="Times New Roman"/>
+                <w:bCs/>
+                <w:smallCaps/>
+                <w:noProof/>
+                <w:spacing w:val="5"/>
+              </w:rPr>
+              <w:t>2.4 Data Synthesis</w:t>
+            </w:r>
+            <w:r>
+              <w:rPr>
+                <w:rStyle w:val="Hyperlink"/>
+                <w:noProof/>
+              </w:rPr>
+              <w:t xml:space="preserve"> &amp;</w:t>
+            </w:r>
+            <w:r>
+              <w:rPr>
+                <w:rStyle w:val="Hyperlink"/>
+                <w:rFonts w:cs="Times New Roman"/>
+                <w:bCs/>
+                <w:smallCaps/>
+                <w:noProof/>
+                <w:spacing w:val="5"/>
+              </w:rPr>
+              <w:t xml:space="preserve"> Analysis of Results</w:t>
+            </w:r>
+            <w:r>
+              <w:rPr>
+                <w:noProof/>
+                <w:webHidden/>
+              </w:rPr>
+              <w:tab/>
+            </w:r>
+            <w:r>
+              <w:rPr>
+                <w:noProof/>
+                <w:webHidden/>
+              </w:rPr>
+              <w:fldChar w:fldCharType="begin"/>
+            </w:r>
+            <w:r>
+              <w:rPr>
+                <w:noProof/>
+                <w:webHidden/>
+              </w:rPr>
+              <w:instrText xml:space="preserve"> PAGEREF _Toc380758556 \h </w:instrText>
+            </w:r>
+            <w:r>
+              <w:rPr>
+                <w:noProof/>
+                <w:webHidden/>
+              </w:rPr>
+            </w:r>
+            <w:r>
+              <w:rPr>
+                <w:noProof/>
+                <w:webHidden/>
+              </w:rPr>
+              <w:fldChar w:fldCharType="separate"/>
+            </w:r>
+            <w:r>
+              <w:rPr>
+                <w:noProof/>
+                <w:webHidden/>
+              </w:rPr>
+              <w:t>5</w:t>
             </w:r>
             <w:r>
               <w:rPr>
@@ -1288,7 +1379,7 @@
               <w:lang w:val="en-CA" w:eastAsia="en-CA"/>
             </w:rPr>
           </w:pPr>
-          <w:hyperlink w:anchor="_Toc380745469" w:history="1">
+          <w:hyperlink w:anchor="_Toc380758557" w:history="1">
             <w:r>
               <w:rPr>
                 <w:rStyle w:val="Hyperlink"/>
@@ -1317,7 +1408,7 @@
                 <w:noProof/>
                 <w:webHidden/>
               </w:rPr>
-              <w:instrText xml:space="preserve"> PAGEREF _Toc380745469 \h </w:instrText>
+              <w:instrText xml:space="preserve"> PAGEREF _Toc380758557 \h </w:instrText>
             </w:r>
             <w:r>
               <w:rPr>
@@ -1337,7 +1428,7 @@
                 <w:noProof/>
                 <w:webHidden/>
               </w:rPr>
-              <w:t>5</w:t>
+              <w:t>6</w:t>
             </w:r>
             <w:r>
               <w:rPr>
@@ -1384,6 +1475,8 @@
           <w:docGrid w:linePitch="360"/>
         </w:sectPr>
       </w:pPr>
+      <w:bookmarkStart w:id="0" w:name="_GoBack"/>
+      <w:bookmarkEnd w:id="0"/>
     </w:p>
     <w:p>
       <w:pPr>
@@ -1396,7 +1489,7 @@
           <w:sz w:val="32"/>
         </w:rPr>
       </w:pPr>
-      <w:bookmarkStart w:id="0" w:name="_Toc380745462"/>
+      <w:bookmarkStart w:id="1" w:name="_Toc380758549"/>
       <w:r>
         <w:rPr>
           <w:rStyle w:val="BookTitle"/>
@@ -1416,392 +1509,99 @@
         </w:rPr>
         <w:t>Introduction</w:t>
       </w:r>
-      <w:bookmarkEnd w:id="0"/>
-    </w:p>
-    <w:p>
-      <w:pPr>
-        <w:spacing w:before="100" w:beforeAutospacing="1" w:after="100" w:afterAutospacing="1" w:line="480" w:lineRule="auto"/>
-        <w:ind w:firstLine="720"/>
-      </w:pPr>
-      <w:r>
-        <w:t>Reflow soldering is a</w:t>
-      </w:r>
-      <w:r>
-        <w:t xml:space="preserve"> common</w:t>
-      </w:r>
-      <w:r>
-        <w:t xml:space="preserve"> procedure </w:t>
-      </w:r>
-      <w:r>
-        <w:t>utilized to attach</w:t>
-      </w:r>
-      <w:r>
-        <w:t xml:space="preserve"> su</w:t>
-      </w:r>
-      <w:r>
-        <w:t xml:space="preserve">rface mount devices (SMDs) into </w:t>
-      </w:r>
-      <w:r>
-        <w:t>printed circuit boards (PCBs).</w:t>
-      </w:r>
-      <w:r>
-        <w:t xml:space="preserve"> Solder paste, a mixture of solder flux and pellets, temporarily secures the components into the board, which is then placed in the oven to melt. </w:t>
-      </w:r>
-      <w:r>
-        <w:t xml:space="preserve"> This method </w:t>
-      </w:r>
-      <w:r>
-        <w:t xml:space="preserve">requires a strict control </w:t>
-      </w:r>
-      <w:r>
-        <w:t xml:space="preserve">of </w:t>
-      </w:r>
-      <w:r>
-        <w:t>time</w:t>
-      </w:r>
-      <w:r>
-        <w:t xml:space="preserve"> </w:t>
-      </w:r>
-      <w:r>
-        <w:t>and temperature</w:t>
-      </w:r>
-      <w:r>
-        <w:t>, allow</w:t>
-      </w:r>
-      <w:r>
-        <w:t>ing</w:t>
-      </w:r>
-      <w:r>
-        <w:t xml:space="preserve"> the</w:t>
-      </w:r>
-      <w:r>
-        <w:t xml:space="preserve"> solder to melt and permanently</w:t>
-      </w:r>
-      <w:r>
-        <w:t xml:space="preserve"> assemble</w:t>
-      </w:r>
-      <w:r>
-        <w:t xml:space="preserve"> components in great detail. </w:t>
-      </w:r>
-      <w:r>
-        <w:t>The objective of this project is to design, build, program, and test a</w:t>
-      </w:r>
-      <w:r>
-        <w:t xml:space="preserve"> system</w:t>
-      </w:r>
-      <w:r>
-        <w:t xml:space="preserve"> controller</w:t>
-      </w:r>
-      <w:r>
-        <w:t xml:space="preserve"> </w:t>
-      </w:r>
-      <w:r>
-        <w:t>that controls the process of</w:t>
-      </w:r>
-      <w:r>
-        <w:t xml:space="preserve"> reflow </w:t>
-      </w:r>
-      <w:r>
-        <w:t>soldering</w:t>
-      </w:r>
-      <w:r>
-        <w:t>.</w:t>
-      </w:r>
-      <w:r>
-        <w:t xml:space="preserve"> </w:t>
-      </w:r>
-    </w:p>
-    <w:p>
-      <w:pPr>
-        <w:pStyle w:val="Heading2"/>
-        <w:rPr>
-          <w:rStyle w:val="BookTitle"/>
-          <w:rFonts w:cs="Times New Roman"/>
-          <w:b w:val="0"/>
-        </w:rPr>
-      </w:pPr>
-      <w:bookmarkStart w:id="1" w:name="_Toc380745463"/>
-      <w:r>
-        <w:rPr>
-          <w:rStyle w:val="BookTitle"/>
-          <w:rFonts w:cs="Times New Roman"/>
-          <w:b w:val="0"/>
-        </w:rPr>
-        <w:t>1.1 Software</w:t>
-      </w:r>
-      <w:r>
-        <w:rPr>
-          <w:rStyle w:val="BookTitle"/>
-          <w:rFonts w:cs="Times New Roman"/>
-          <w:b w:val="0"/>
-        </w:rPr>
-        <w:t xml:space="preserve"> </w:t>
-      </w:r>
-      <w:r>
-        <w:rPr>
-          <w:rStyle w:val="BookTitle"/>
-          <w:rFonts w:cs="Times New Roman"/>
-          <w:b w:val="0"/>
-        </w:rPr>
-        <w:t>Specification</w:t>
-      </w:r>
-      <w:r>
-        <w:rPr>
-          <w:rStyle w:val="BookTitle"/>
-          <w:rFonts w:cs="Times New Roman"/>
-          <w:b w:val="0"/>
-        </w:rPr>
-        <w:t>s</w:t>
-      </w:r>
       <w:bookmarkEnd w:id="1"/>
     </w:p>
     <w:p>
       <w:pPr>
         <w:spacing w:before="100" w:beforeAutospacing="1" w:after="100" w:afterAutospacing="1" w:line="480" w:lineRule="auto"/>
         <w:ind w:firstLine="720"/>
-        <w:rPr>
-          <w:rFonts w:cs="Times New Roman"/>
-        </w:rPr>
-      </w:pPr>
-      <w:r>
-        <w:rPr>
-          <w:rFonts w:cs="Times New Roman"/>
-        </w:rPr>
-        <w:t>There</w:t>
-      </w:r>
-      <w:r>
-        <w:rPr>
-          <w:rFonts w:cs="Times New Roman"/>
-        </w:rPr>
-        <w:t xml:space="preserve"> are </w:t>
-      </w:r>
-      <w:r>
-        <w:rPr>
-          <w:rFonts w:cs="Times New Roman"/>
-        </w:rPr>
-        <w:t>4</w:t>
-      </w:r>
-      <w:r>
-        <w:rPr>
-          <w:rFonts w:cs="Times New Roman"/>
-        </w:rPr>
-        <w:t xml:space="preserve"> selectable reflow profile parameters included: soak temperature, soak time, reflow temperature, and reflow time. These parameters can </w:t>
-      </w:r>
-      <w:r>
-        <w:rPr>
-          <w:rFonts w:cs="Times New Roman"/>
-        </w:rPr>
-        <w:t xml:space="preserve">either be selected from preset values or can </w:t>
-      </w:r>
-      <w:r>
-        <w:rPr>
-          <w:rFonts w:cs="Times New Roman"/>
-        </w:rPr>
-        <w:t xml:space="preserve">be manually adjusted </w:t>
-      </w:r>
-      <w:r>
-        <w:rPr>
-          <w:rFonts w:cs="Times New Roman"/>
-        </w:rPr>
-        <w:t xml:space="preserve">with </w:t>
-      </w:r>
-      <w:r>
-        <w:rPr>
-          <w:rFonts w:cs="Times New Roman"/>
-        </w:rPr>
-        <w:t>switches SW8-SW0</w:t>
-      </w:r>
-      <w:r>
-        <w:rPr>
-          <w:rFonts w:cs="Times New Roman"/>
-        </w:rPr>
+      </w:pPr>
+      <w:r>
+        <w:t>Reflow soldering is a</w:t>
+      </w:r>
+      <w:r>
+        <w:t xml:space="preserve"> common</w:t>
+      </w:r>
+      <w:r>
+        <w:t xml:space="preserve"> procedure </w:t>
+      </w:r>
+      <w:r>
+        <w:t>utilized to attach</w:t>
+      </w:r>
+      <w:r>
+        <w:t xml:space="preserve"> su</w:t>
+      </w:r>
+      <w:r>
+        <w:t xml:space="preserve">rface mount devices (SMDs) into </w:t>
+      </w:r>
+      <w:r>
+        <w:t>printed circuit boards (PCBs).</w:t>
+      </w:r>
+      <w:r>
+        <w:t xml:space="preserve"> Solder paste, a mixture of solder flux and pellets, temporarily secures the components into the board, which is then placed in the oven to melt. </w:t>
+      </w:r>
+      <w:r>
+        <w:t xml:space="preserve"> This method </w:t>
+      </w:r>
+      <w:r>
+        <w:t xml:space="preserve">requires a strict control </w:t>
+      </w:r>
+      <w:r>
+        <w:t xml:space="preserve">of </w:t>
+      </w:r>
+      <w:r>
+        <w:t>time</w:t>
+      </w:r>
+      <w:r>
         <w:t xml:space="preserve"> </w:t>
       </w:r>
       <w:r>
-        <w:rPr>
-          <w:rFonts w:cs="Times New Roman"/>
-        </w:rPr>
-        <w:t>and verified by</w:t>
-      </w:r>
-      <w:r>
-        <w:rPr>
-          <w:rFonts w:cs="Times New Roman"/>
-        </w:rPr>
+        <w:t>and temperature</w:t>
+      </w:r>
+      <w:r>
+        <w:t>, allow</w:t>
+      </w:r>
+      <w:r>
+        <w:t>ing</w:t>
+      </w:r>
+      <w:r>
         <w:t xml:space="preserve"> the</w:t>
       </w:r>
       <w:r>
-        <w:rPr>
-          <w:rFonts w:cs="Times New Roman"/>
-        </w:rPr>
-        <w:t xml:space="preserve"> pushbutton K</w:t>
-      </w:r>
-      <w:r>
-        <w:rPr>
-          <w:rFonts w:cs="Times New Roman"/>
-        </w:rPr>
-        <w:t xml:space="preserve">EY1. </w:t>
-      </w:r>
-      <w:r>
-        <w:rPr>
-          <w:rFonts w:cs="Times New Roman"/>
-        </w:rPr>
-        <w:t>Typically in a reflow soldering process</w:t>
-      </w:r>
-      <w:r>
-        <w:rPr>
-          <w:rFonts w:cs="Times New Roman"/>
-        </w:rPr>
-        <w:t>,</w:t>
-      </w:r>
-      <w:r>
-        <w:rPr>
-          <w:rFonts w:cs="Times New Roman"/>
-        </w:rPr>
-        <w:t xml:space="preserve"> there are 5 reflow states</w:t>
-      </w:r>
-      <w:r>
-        <w:rPr>
-          <w:rFonts w:cs="Times New Roman"/>
-        </w:rPr>
-        <w:t xml:space="preserve"> and the profile parameters control these states</w:t>
-      </w:r>
-      <w:r>
-        <w:rPr>
-          <w:rFonts w:cs="Times New Roman"/>
-        </w:rPr>
-        <w:t>. These states include: ramp to soak (1-3</w:t>
-      </w:r>
-      <w:r>
-        <w:rPr>
-          <w:rFonts w:cs="Times New Roman"/>
-        </w:rPr>
-        <w:t>°C</w:t>
-      </w:r>
-      <w:r>
-        <w:rPr>
-          <w:rFonts w:cs="Times New Roman"/>
-        </w:rPr>
-        <w:t>/sec), preheat/soak (60-120 seconds</w:t>
-      </w:r>
-      <w:r>
-        <w:rPr>
-          <w:rFonts w:cs="Times New Roman"/>
-        </w:rPr>
-        <w:t xml:space="preserve"> at ~150</w:t>
-      </w:r>
-      <w:r>
-        <w:rPr>
-          <w:rFonts w:cs="Times New Roman"/>
-        </w:rPr>
-        <w:t>°C</w:t>
-      </w:r>
-      <w:r>
-        <w:rPr>
-          <w:rFonts w:cs="Times New Roman"/>
-        </w:rPr>
-        <w:t xml:space="preserve"> ± 20</w:t>
-      </w:r>
-      <w:r>
-        <w:rPr>
-          <w:rFonts w:cs="Times New Roman"/>
-        </w:rPr>
-        <w:t>°C</w:t>
-      </w:r>
-      <w:r>
-        <w:rPr>
-          <w:rFonts w:cs="Times New Roman"/>
-        </w:rPr>
-        <w:t>), ramp to peak(1-3</w:t>
-      </w:r>
-      <w:r>
-        <w:rPr>
-          <w:rFonts w:cs="Times New Roman"/>
-        </w:rPr>
-        <w:t>°C</w:t>
-      </w:r>
-      <w:r>
-        <w:rPr>
-          <w:rFonts w:cs="Times New Roman"/>
-        </w:rPr>
-        <w:t>/sec), reflow (~45-75sec past 217°), and cooling (2-4</w:t>
-      </w:r>
-      <w:r>
-        <w:rPr>
-          <w:rFonts w:cs="Times New Roman"/>
-        </w:rPr>
-        <w:t>°C</w:t>
-      </w:r>
-      <w:r>
-        <w:rPr>
-          <w:rFonts w:cs="Times New Roman"/>
-        </w:rPr>
-        <w:t xml:space="preserve">/sec). </w:t>
-      </w:r>
-      <w:r>
-        <w:rPr>
-          <w:rFonts w:cs="Times New Roman"/>
-        </w:rPr>
-        <w:t>HEX7-H</w:t>
-      </w:r>
-      <w:r>
-        <w:rPr>
-          <w:rFonts w:cs="Times New Roman"/>
-        </w:rPr>
-        <w:t>EX4</w:t>
-      </w:r>
-      <w:r>
-        <w:rPr>
-          <w:rFonts w:cs="Times New Roman"/>
-        </w:rPr>
-        <w:t xml:space="preserve"> display</w:t>
-      </w:r>
-      <w:r>
-        <w:rPr>
-          <w:rFonts w:cs="Times New Roman"/>
-        </w:rPr>
-        <w:t>s</w:t>
-      </w:r>
-      <w:r>
-        <w:rPr>
-          <w:rFonts w:cs="Times New Roman"/>
-        </w:rPr>
-        <w:t xml:space="preserve"> the total time</w:t>
-      </w:r>
-      <w:r>
-        <w:rPr>
-          <w:rFonts w:cs="Times New Roman"/>
-        </w:rPr>
-        <w:t xml:space="preserve"> while HEX3-HEX0 displays t</w:t>
-      </w:r>
-      <w:r>
-        <w:rPr>
-          <w:rFonts w:cs="Times New Roman"/>
-        </w:rPr>
-        <w:t xml:space="preserve">he elapsed time for each state. All device </w:t>
-      </w:r>
-      <w:r>
-        <w:rPr>
-          <w:rFonts w:cs="Times New Roman"/>
-        </w:rPr>
-        <w:t>to</w:t>
-      </w:r>
-      <w:r>
-        <w:rPr>
-          <w:rFonts w:cs="Times New Roman"/>
-        </w:rPr>
-        <w:t xml:space="preserve"> user interactions are displayed through a 2x16 serial LCD</w:t>
-      </w:r>
-      <w:r>
-        <w:rPr>
-          <w:rFonts w:cs="Times New Roman"/>
-        </w:rPr>
-        <w:t xml:space="preserve"> display module</w:t>
-      </w:r>
-      <w:r>
-        <w:rPr>
-          <w:rFonts w:cs="Times New Roman"/>
-        </w:rPr>
+        <w:t xml:space="preserve"> solder to melt and permanently</w:t>
+      </w:r>
+      <w:r>
+        <w:t xml:space="preserve"> assemble</w:t>
+      </w:r>
+      <w:r>
+        <w:t xml:space="preserve"> components in great detail. </w:t>
+      </w:r>
+      <w:r>
+        <w:t>The objective of this project is to design, build, program, and test a</w:t>
+      </w:r>
+      <w:r>
+        <w:t xml:space="preserve"> system</w:t>
+      </w:r>
+      <w:r>
+        <w:t xml:space="preserve"> controller</w:t>
+      </w:r>
+      <w:r>
+        <w:t xml:space="preserve"> </w:t>
+      </w:r>
+      <w:r>
+        <w:t>that controls the process of</w:t>
+      </w:r>
+      <w:r>
+        <w:t xml:space="preserve"> reflow </w:t>
+      </w:r>
+      <w:r>
+        <w:t>soldering</w:t>
+      </w:r>
+      <w:r>
         <w:t>.</w:t>
+      </w:r>
+      <w:r>
+        <w:t xml:space="preserve"> </w:t>
       </w:r>
     </w:p>
     <w:p>
@@ -1813,13 +1613,306 @@
           <w:b w:val="0"/>
         </w:rPr>
       </w:pPr>
-      <w:bookmarkStart w:id="2" w:name="_Toc380745464"/>
+      <w:bookmarkStart w:id="2" w:name="_Toc380758550"/>
       <w:r>
         <w:rPr>
           <w:rStyle w:val="BookTitle"/>
           <w:rFonts w:cs="Times New Roman"/>
           <w:b w:val="0"/>
         </w:rPr>
+        <w:t>1.1 Software</w:t>
+      </w:r>
+      <w:r>
+        <w:rPr>
+          <w:rStyle w:val="BookTitle"/>
+          <w:rFonts w:cs="Times New Roman"/>
+          <w:b w:val="0"/>
+        </w:rPr>
+        <w:t xml:space="preserve"> </w:t>
+      </w:r>
+      <w:r>
+        <w:rPr>
+          <w:rStyle w:val="BookTitle"/>
+          <w:rFonts w:cs="Times New Roman"/>
+          <w:b w:val="0"/>
+        </w:rPr>
+        <w:t>Specification</w:t>
+      </w:r>
+      <w:r>
+        <w:rPr>
+          <w:rStyle w:val="BookTitle"/>
+          <w:rFonts w:cs="Times New Roman"/>
+          <w:b w:val="0"/>
+        </w:rPr>
+        <w:t>s</w:t>
+      </w:r>
+      <w:bookmarkEnd w:id="2"/>
+    </w:p>
+    <w:p>
+      <w:pPr>
+        <w:spacing w:before="100" w:beforeAutospacing="1" w:after="100" w:afterAutospacing="1" w:line="480" w:lineRule="auto"/>
+        <w:ind w:firstLine="720"/>
+        <w:rPr>
+          <w:rFonts w:cs="Times New Roman"/>
+        </w:rPr>
+      </w:pPr>
+      <w:r>
+        <w:rPr>
+          <w:rFonts w:cs="Times New Roman"/>
+        </w:rPr>
+        <w:t>There</w:t>
+      </w:r>
+      <w:r>
+        <w:rPr>
+          <w:rFonts w:cs="Times New Roman"/>
+        </w:rPr>
+        <w:t xml:space="preserve"> are </w:t>
+      </w:r>
+      <w:r>
+        <w:rPr>
+          <w:rFonts w:cs="Times New Roman"/>
+        </w:rPr>
+        <w:t>4</w:t>
+      </w:r>
+      <w:r>
+        <w:rPr>
+          <w:rFonts w:cs="Times New Roman"/>
+        </w:rPr>
+        <w:t xml:space="preserve"> selectable reflow profile parameters included: soak temperature, soak time, reflow temperature, and reflow time. These parameters can </w:t>
+      </w:r>
+      <w:r>
+        <w:rPr>
+          <w:rFonts w:cs="Times New Roman"/>
+        </w:rPr>
+        <w:t xml:space="preserve">either be selected from preset values or can </w:t>
+      </w:r>
+      <w:r>
+        <w:rPr>
+          <w:rFonts w:cs="Times New Roman"/>
+        </w:rPr>
+        <w:t xml:space="preserve">be manually adjusted </w:t>
+      </w:r>
+      <w:r>
+        <w:rPr>
+          <w:rFonts w:cs="Times New Roman"/>
+        </w:rPr>
+        <w:t xml:space="preserve">with </w:t>
+      </w:r>
+      <w:r>
+        <w:rPr>
+          <w:rFonts w:cs="Times New Roman"/>
+        </w:rPr>
+        <w:t>switches SW8-SW0</w:t>
+      </w:r>
+      <w:r>
+        <w:rPr>
+          <w:rFonts w:cs="Times New Roman"/>
+        </w:rPr>
+        <w:t xml:space="preserve"> </w:t>
+      </w:r>
+      <w:r>
+        <w:rPr>
+          <w:rFonts w:cs="Times New Roman"/>
+        </w:rPr>
+        <w:t>and verified by</w:t>
+      </w:r>
+      <w:r>
+        <w:rPr>
+          <w:rFonts w:cs="Times New Roman"/>
+        </w:rPr>
+        <w:t xml:space="preserve"> the</w:t>
+      </w:r>
+      <w:r>
+        <w:rPr>
+          <w:rFonts w:cs="Times New Roman"/>
+        </w:rPr>
+        <w:t xml:space="preserve"> pushbutton K</w:t>
+      </w:r>
+      <w:r>
+        <w:rPr>
+          <w:rFonts w:cs="Times New Roman"/>
+        </w:rPr>
+        <w:t xml:space="preserve">EY1. </w:t>
+      </w:r>
+      <w:r>
+        <w:rPr>
+          <w:rFonts w:cs="Times New Roman"/>
+        </w:rPr>
+        <w:t>Typically in a reflow soldering process</w:t>
+      </w:r>
+      <w:r>
+        <w:rPr>
+          <w:rFonts w:cs="Times New Roman"/>
+        </w:rPr>
+        <w:t>,</w:t>
+      </w:r>
+      <w:r>
+        <w:rPr>
+          <w:rFonts w:cs="Times New Roman"/>
+        </w:rPr>
+        <w:t xml:space="preserve"> there are 5 reflow states</w:t>
+      </w:r>
+      <w:r>
+        <w:rPr>
+          <w:rFonts w:cs="Times New Roman"/>
+        </w:rPr>
+        <w:t xml:space="preserve"> and the profile parameters control these states</w:t>
+      </w:r>
+      <w:r>
+        <w:rPr>
+          <w:rFonts w:cs="Times New Roman"/>
+        </w:rPr>
+        <w:t>. These states include: ramp to soak (1-3</w:t>
+      </w:r>
+      <w:r>
+        <w:rPr>
+          <w:rFonts w:cs="Times New Roman"/>
+        </w:rPr>
+        <w:t>°C</w:t>
+      </w:r>
+      <w:r>
+        <w:rPr>
+          <w:rFonts w:cs="Times New Roman"/>
+        </w:rPr>
+        <w:t>/sec), preheat/soak (60-120 seconds</w:t>
+      </w:r>
+      <w:r>
+        <w:rPr>
+          <w:rFonts w:cs="Times New Roman"/>
+        </w:rPr>
+        <w:t xml:space="preserve"> at ~150</w:t>
+      </w:r>
+      <w:r>
+        <w:rPr>
+          <w:rFonts w:cs="Times New Roman"/>
+        </w:rPr>
+        <w:t>°C</w:t>
+      </w:r>
+      <w:r>
+        <w:rPr>
+          <w:rFonts w:cs="Times New Roman"/>
+        </w:rPr>
+        <w:t xml:space="preserve"> ± 20</w:t>
+      </w:r>
+      <w:r>
+        <w:rPr>
+          <w:rFonts w:cs="Times New Roman"/>
+        </w:rPr>
+        <w:t>°C</w:t>
+      </w:r>
+      <w:r>
+        <w:rPr>
+          <w:rFonts w:cs="Times New Roman"/>
+        </w:rPr>
+        <w:t>), ramp to peak(1-3</w:t>
+      </w:r>
+      <w:r>
+        <w:rPr>
+          <w:rFonts w:cs="Times New Roman"/>
+        </w:rPr>
+        <w:t>°C</w:t>
+      </w:r>
+      <w:r>
+        <w:rPr>
+          <w:rFonts w:cs="Times New Roman"/>
+        </w:rPr>
+        <w:t>/sec), reflow (~45-75sec past 217°), and cooling (2-4</w:t>
+      </w:r>
+      <w:r>
+        <w:rPr>
+          <w:rFonts w:cs="Times New Roman"/>
+        </w:rPr>
+        <w:t>°C</w:t>
+      </w:r>
+      <w:r>
+        <w:rPr>
+          <w:rFonts w:cs="Times New Roman"/>
+        </w:rPr>
+        <w:t xml:space="preserve">/sec). </w:t>
+      </w:r>
+      <w:r>
+        <w:rPr>
+          <w:rFonts w:cs="Times New Roman"/>
+        </w:rPr>
+        <w:t>HEX7-H</w:t>
+      </w:r>
+      <w:r>
+        <w:rPr>
+          <w:rFonts w:cs="Times New Roman"/>
+        </w:rPr>
+        <w:t>EX4</w:t>
+      </w:r>
+      <w:r>
+        <w:rPr>
+          <w:rFonts w:cs="Times New Roman"/>
+        </w:rPr>
+        <w:t xml:space="preserve"> display</w:t>
+      </w:r>
+      <w:r>
+        <w:rPr>
+          <w:rFonts w:cs="Times New Roman"/>
+        </w:rPr>
+        <w:t>s</w:t>
+      </w:r>
+      <w:r>
+        <w:rPr>
+          <w:rFonts w:cs="Times New Roman"/>
+        </w:rPr>
+        <w:t xml:space="preserve"> the total time</w:t>
+      </w:r>
+      <w:r>
+        <w:rPr>
+          <w:rFonts w:cs="Times New Roman"/>
+        </w:rPr>
+        <w:t xml:space="preserve"> while HEX3-HEX0 displays t</w:t>
+      </w:r>
+      <w:r>
+        <w:rPr>
+          <w:rFonts w:cs="Times New Roman"/>
+        </w:rPr>
+        <w:t xml:space="preserve">he elapsed time for each state. All device </w:t>
+      </w:r>
+      <w:r>
+        <w:rPr>
+          <w:rFonts w:cs="Times New Roman"/>
+        </w:rPr>
+        <w:t>to</w:t>
+      </w:r>
+      <w:r>
+        <w:rPr>
+          <w:rFonts w:cs="Times New Roman"/>
+        </w:rPr>
+        <w:t xml:space="preserve"> user interactions are displayed through a 2x16 serial LCD</w:t>
+      </w:r>
+      <w:r>
+        <w:rPr>
+          <w:rFonts w:cs="Times New Roman"/>
+        </w:rPr>
+        <w:t xml:space="preserve"> display module</w:t>
+      </w:r>
+      <w:r>
+        <w:rPr>
+          <w:rFonts w:cs="Times New Roman"/>
+        </w:rPr>
+        <w:t>.</w:t>
+      </w:r>
+    </w:p>
+    <w:p>
+      <w:pPr>
+        <w:pStyle w:val="Heading2"/>
+        <w:rPr>
+          <w:rStyle w:val="BookTitle"/>
+          <w:rFonts w:cs="Times New Roman"/>
+          <w:b w:val="0"/>
+        </w:rPr>
+      </w:pPr>
+      <w:bookmarkStart w:id="3" w:name="_Toc380758551"/>
+      <w:r>
+        <w:rPr>
+          <w:rStyle w:val="BookTitle"/>
+          <w:rFonts w:cs="Times New Roman"/>
+          <w:b w:val="0"/>
+        </w:rPr>
         <w:t xml:space="preserve">1.2 </w:t>
       </w:r>
       <w:r>
@@ -1838,7 +1931,7 @@
         </w:rPr>
         <w:t>Specifications</w:t>
       </w:r>
-      <w:bookmarkEnd w:id="2"/>
+      <w:bookmarkEnd w:id="3"/>
     </w:p>
     <w:p>
       <w:pPr>
@@ -2166,7 +2259,7 @@
           <w:sz w:val="32"/>
         </w:rPr>
       </w:pPr>
-      <w:bookmarkStart w:id="3" w:name="_Toc380745465"/>
+      <w:bookmarkStart w:id="4" w:name="_Toc380758552"/>
       <w:r>
         <w:rPr>
           <w:rStyle w:val="BookTitle"/>
@@ -2185,7 +2278,7 @@
         </w:rPr>
         <w:t>Investigation</w:t>
       </w:r>
-      <w:bookmarkEnd w:id="3"/>
+      <w:bookmarkEnd w:id="4"/>
     </w:p>
     <w:p>
       <w:pPr>
@@ -2198,7 +2291,7 @@
           <w:spacing w:val="0"/>
         </w:rPr>
       </w:pPr>
-      <w:bookmarkStart w:id="4" w:name="_Toc380745466"/>
+      <w:bookmarkStart w:id="5" w:name="_Toc380758553"/>
       <w:r>
         <w:rPr>
           <w:rStyle w:val="Heading2Char"/>
@@ -2209,7 +2302,7 @@
       <w:r>
         <w:t>Idea Generation</w:t>
       </w:r>
-      <w:bookmarkEnd w:id="4"/>
+      <w:bookmarkEnd w:id="5"/>
     </w:p>
     <w:p>
       <w:pPr>
@@ -2252,7 +2345,7 @@
       <w:pPr>
         <w:pStyle w:val="Heading2"/>
       </w:pPr>
-      <w:bookmarkStart w:id="5" w:name="_Toc380745467"/>
+      <w:bookmarkStart w:id="6" w:name="_Toc380758554"/>
       <w:r>
         <w:rPr>
           <w:rStyle w:val="BookTitle"/>
@@ -2261,7 +2354,7 @@
         </w:rPr>
         <w:t>2.2 Investigation Design</w:t>
       </w:r>
-      <w:bookmarkEnd w:id="5"/>
+      <w:bookmarkEnd w:id="6"/>
       <w:r>
         <w:t xml:space="preserve"> </w:t>
       </w:r>
@@ -2343,7 +2436,7 @@
       <w:pPr>
         <w:pStyle w:val="Heading2"/>
       </w:pPr>
-      <w:bookmarkStart w:id="6" w:name="_Toc380745468"/>
+      <w:bookmarkStart w:id="7" w:name="_Toc380758555"/>
       <w:r>
         <w:rPr>
           <w:rStyle w:val="BookTitle"/>
@@ -2352,7 +2445,7 @@
         </w:rPr>
         <w:t>2.3 Data Collection</w:t>
       </w:r>
-      <w:bookmarkEnd w:id="6"/>
+      <w:bookmarkEnd w:id="7"/>
     </w:p>
     <w:p>
       <w:pPr>
@@ -2727,6 +2820,7 @@
       <w:pPr>
         <w:pStyle w:val="Heading2"/>
       </w:pPr>
+      <w:bookmarkStart w:id="8" w:name="_Toc380758556"/>
       <w:r>
         <w:rPr>
           <w:rStyle w:val="BookTitle"/>
@@ -2751,6 +2845,26 @@
         </w:rPr>
         <w:t>Data Synthesis</w:t>
       </w:r>
+      <w:r>
+        <w:t xml:space="preserve"> &amp;</w:t>
+      </w:r>
+      <w:r>
+        <w:rPr>
+          <w:rStyle w:val="BookTitle"/>
+          <w:rFonts w:cs="Times New Roman"/>
+          <w:b w:val="0"/>
+        </w:rPr>
+        <w:t xml:space="preserve"> </w:t>
+      </w:r>
+      <w:r>
+        <w:rPr>
+          <w:rStyle w:val="BookTitle"/>
+          <w:rFonts w:cs="Times New Roman"/>
+          <w:b w:val="0"/>
+        </w:rPr>
+        <w:t>Analysis of Results</w:t>
+      </w:r>
+      <w:bookmarkEnd w:id="8"/>
     </w:p>
     <w:p>
       <w:pPr>
@@ -2760,46 +2874,69 @@
           <w:rFonts w:cs="Times New Roman"/>
         </w:rPr>
       </w:pPr>
+      <w:r>
+        <w:rPr>
+          <w:rFonts w:cs="Times New Roman"/>
+        </w:rPr>
+        <w:t xml:space="preserve">Our group verified the validity of </w:t>
+      </w:r>
+      <w:r>
+        <w:rPr>
+          <w:rFonts w:cs="Times New Roman"/>
+        </w:rPr>
+        <w:t>our</w:t>
+      </w:r>
+      <w:r>
+        <w:rPr>
+          <w:rFonts w:cs="Times New Roman"/>
+        </w:rPr>
+        <w:t xml:space="preserve"> results by testing the circuits and programs with the</w:t>
+      </w:r>
+      <w:r>
+        <w:rPr>
+          <w:rFonts w:cs="Times New Roman"/>
+        </w:rPr>
+        <w:t>ir</w:t>
+      </w:r>
+      <w:r>
+        <w:rPr>
+          <w:rFonts w:cs="Times New Roman"/>
+        </w:rPr>
+        <w:t xml:space="preserve"> theoretical and assumed </w:t>
+      </w:r>
+      <w:r>
+        <w:rPr>
+          <w:rFonts w:cs="Times New Roman"/>
+        </w:rPr>
+        <w:t>function</w:t>
+      </w:r>
+      <w:r>
+        <w:rPr>
+          <w:rFonts w:cs="Times New Roman"/>
+        </w:rPr>
+        <w:t>. For software</w:t>
+      </w:r>
+      <w:r>
+        <w:rPr>
+          <w:rFonts w:cs="Times New Roman"/>
+        </w:rPr>
+        <w:t>,</w:t>
+      </w:r>
+      <w:r>
+        <w:rPr>
+          <w:rFonts w:cs="Times New Roman"/>
+        </w:rPr>
+        <w:t xml:space="preserve"> we constantly debugged and verified that the function of the program was </w:t>
+      </w:r>
+      <w:r>
+        <w:rPr>
+          <w:rFonts w:cs="Times New Roman"/>
+        </w:rPr>
+        <w:t xml:space="preserve">working the way we had designed it. Verifying the individual parts of the code made it much simpler to identify the location of the malfunction. The validity of the programs we designed were all based on class knowledge and past lab experiences. </w:t>
+      </w:r>
     </w:p>
     <w:p>
       <w:pPr>
-        <w:pStyle w:val="Heading2"/>
-      </w:pPr>
-      <w:r>
-        <w:rPr>
-          <w:rStyle w:val="BookTitle"/>
-          <w:rFonts w:cs="Times New Roman"/>
-          <w:b w:val="0"/>
-        </w:rPr>
-        <w:t>2.</w:t>
-      </w:r>
-      <w:r>
-        <w:rPr>
-          <w:rStyle w:val="BookTitle"/>
-          <w:rFonts w:cs="Times New Roman"/>
-          <w:b w:val="0"/>
-        </w:rPr>
-        <w:t>5</w:t>
-      </w:r>
-      <w:r>
-        <w:rPr>
-          <w:rStyle w:val="BookTitle"/>
-          <w:rFonts w:cs="Times New Roman"/>
-          <w:b w:val="0"/>
-        </w:rPr>
-        <w:t xml:space="preserve"> </w:t>
-      </w:r>
-      <w:r>
-        <w:rPr>
-          <w:rStyle w:val="BookTitle"/>
-          <w:rFonts w:cs="Times New Roman"/>
-          <w:b w:val="0"/>
-        </w:rPr>
-        <w:t>Analysis of Results</w:t>
-      </w:r>
-    </w:p>
-    <w:p>
-      <w:pPr>
         <w:spacing w:before="100" w:beforeAutospacing="1" w:after="100" w:afterAutospacing="1" w:line="480" w:lineRule="auto"/>
         <w:ind w:firstLine="720"/>
         <w:rPr>
@@ -2810,183 +2947,124 @@
         <w:rPr>
           <w:rFonts w:cs="Times New Roman"/>
         </w:rPr>
-        <w:t xml:space="preserve">Our group verified the validity of </w:t>
-      </w:r>
-      <w:r>
-        <w:rPr>
-          <w:rFonts w:cs="Times New Roman"/>
-        </w:rPr>
-        <w:t>our</w:t>
-      </w:r>
-      <w:r>
-        <w:rPr>
-          <w:rFonts w:cs="Times New Roman"/>
-        </w:rPr>
-        <w:t xml:space="preserve"> results by testing the circuits and programs with the</w:t>
-      </w:r>
-      <w:r>
-        <w:rPr>
-          <w:rFonts w:cs="Times New Roman"/>
-        </w:rPr>
-        <w:t>ir</w:t>
-      </w:r>
-      <w:r>
-        <w:rPr>
-          <w:rFonts w:cs="Times New Roman"/>
-        </w:rPr>
-        <w:t xml:space="preserve"> theoretical and assumed </w:t>
-      </w:r>
-      <w:r>
-        <w:rPr>
-          <w:rFonts w:cs="Times New Roman"/>
-        </w:rPr>
-        <w:t>function</w:t>
-      </w:r>
-      <w:r>
-        <w:rPr>
-          <w:rFonts w:cs="Times New Roman"/>
-        </w:rPr>
-        <w:t>. For software</w:t>
-      </w:r>
-      <w:r>
-        <w:rPr>
-          <w:rFonts w:cs="Times New Roman"/>
-        </w:rPr>
-        <w:t>,</w:t>
-      </w:r>
-      <w:r>
-        <w:rPr>
-          <w:rFonts w:cs="Times New Roman"/>
-        </w:rPr>
-        <w:t xml:space="preserve"> we constantly debugged and verified that the function of the program was </w:t>
-      </w:r>
-      <w:r>
-        <w:rPr>
-          <w:rFonts w:cs="Times New Roman"/>
-        </w:rPr>
-        <w:t xml:space="preserve">working the way we had designed it. Verifying the individual parts of the code made it much simpler to identify the location of the malfunction. The validity of the programs we designed were all based on class knowledge and past lab experiences. </w:t>
+        <w:t>As for the hardware and circuitry, their validity was tested through the kn</w:t>
+      </w:r>
+      <w:r>
+        <w:rPr>
+          <w:rFonts w:cs="Times New Roman"/>
+        </w:rPr>
+        <w:t>owledge we have obtained through</w:t>
+      </w:r>
+      <w:r>
+        <w:rPr>
+          <w:rFonts w:cs="Times New Roman"/>
+        </w:rPr>
+        <w:t xml:space="preserve"> our circuits I course. We tested the circuits at specific locations and we compared the physical results we obtained with our theoretical results that we had calculated to verify the validity of the different sections of the project.</w:t>
+      </w:r>
+      <w:r>
+        <w:rPr>
+          <w:rFonts w:cs="Times New Roman"/>
+        </w:rPr>
+        <w:t xml:space="preserve"> </w:t>
+      </w:r>
+      <w:r>
+        <w:rPr>
+          <w:rFonts w:cs="Times New Roman"/>
+        </w:rPr>
+        <w:t>T</w:t>
+      </w:r>
+      <w:r>
+        <w:rPr>
+          <w:rFonts w:cs="Times New Roman"/>
+        </w:rPr>
+        <w:t>he validity of the programs and circuits were</w:t>
+      </w:r>
+      <w:r>
+        <w:rPr>
+          <w:rFonts w:cs="Times New Roman"/>
+        </w:rPr>
+        <w:t xml:space="preserve"> also tested</w:t>
+      </w:r>
+      <w:r>
+        <w:rPr>
+          <w:rFonts w:cs="Times New Roman"/>
+        </w:rPr>
+        <w:t xml:space="preserve"> by combining </w:t>
+      </w:r>
+      <w:r>
+        <w:rPr>
+          <w:rFonts w:cs="Times New Roman"/>
+        </w:rPr>
+        <w:t xml:space="preserve">smaller parts of the </w:t>
+      </w:r>
+      <w:r>
+        <w:rPr>
+          <w:rFonts w:cs="Times New Roman"/>
+        </w:rPr>
+        <w:t>program with the hardware</w:t>
+      </w:r>
+      <w:r>
+        <w:rPr>
+          <w:rFonts w:cs="Times New Roman"/>
+        </w:rPr>
+        <w:t>.</w:t>
+      </w:r>
+      <w:r>
+        <w:rPr>
+          <w:rFonts w:cs="Times New Roman"/>
+        </w:rPr>
+        <w:t xml:space="preserve"> </w:t>
+      </w:r>
+      <w:r>
+        <w:rPr>
+          <w:rFonts w:cs="Times New Roman"/>
+        </w:rPr>
+        <w:t xml:space="preserve">This allowed </w:t>
+      </w:r>
+      <w:r>
+        <w:rPr>
+          <w:rFonts w:cs="Times New Roman"/>
+        </w:rPr>
+        <w:t>verif</w:t>
+      </w:r>
+      <w:r>
+        <w:rPr>
+          <w:rFonts w:cs="Times New Roman"/>
+        </w:rPr>
+        <w:t>ication for the</w:t>
+      </w:r>
+      <w:r>
+        <w:rPr>
+          <w:rFonts w:cs="Times New Roman"/>
+        </w:rPr>
+        <w:t xml:space="preserve"> larger portions of the project with </w:t>
+      </w:r>
+      <w:r>
+        <w:rPr>
+          <w:rFonts w:cs="Times New Roman"/>
+        </w:rPr>
+        <w:t>abovementioned</w:t>
+      </w:r>
+      <w:r>
+        <w:rPr>
+          <w:rFonts w:cs="Times New Roman"/>
+        </w:rPr>
+        <w:t xml:space="preserve"> techniques.</w:t>
+      </w:r>
+      <w:r>
+        <w:rPr>
+          <w:rFonts w:cs="Times New Roman"/>
+        </w:rPr>
+        <w:t xml:space="preserve"> Additionally for the end result, when we ran through the entire reflow soldering states, we compared it to the ideal theoretical temperatures and times. After the project was running the way we had planned and designed, we tested it with a PCB and we compared our result with online results and videos that were available to us.</w:t>
+      </w:r>
+      <w:r>
+        <w:rPr>
+          <w:rFonts w:cs="Times New Roman"/>
+        </w:rPr>
+        <w:br w:type="page"/>
       </w:r>
     </w:p>
-    <w:p>
-      <w:pPr>
-        <w:spacing w:before="100" w:beforeAutospacing="1" w:after="100" w:afterAutospacing="1" w:line="480" w:lineRule="auto"/>
-        <w:ind w:firstLine="720"/>
-        <w:rPr>
-          <w:rFonts w:cs="Times New Roman"/>
-        </w:rPr>
-      </w:pPr>
-      <w:r>
-        <w:rPr>
-          <w:rFonts w:cs="Times New Roman"/>
-        </w:rPr>
-        <w:t>As for the hardware and circuitry, their validity was tested through the knowledge we have obtained through our circuits I course. We tested the circuits at specific locations and we compared the physical results we obtained with our th</w:t>
-      </w:r>
-      <w:bookmarkStart w:id="7" w:name="_GoBack"/>
-      <w:bookmarkEnd w:id="7"/>
-      <w:r>
-        <w:rPr>
-          <w:rFonts w:cs="Times New Roman"/>
-        </w:rPr>
-        <w:t>eoretical results that we had calculated to verify the validity of the different sections of the project.</w:t>
-      </w:r>
-      <w:r>
-        <w:rPr>
-          <w:rFonts w:cs="Times New Roman"/>
-        </w:rPr>
-        <w:t xml:space="preserve"> </w:t>
-      </w:r>
-      <w:r>
-        <w:rPr>
-          <w:rFonts w:cs="Times New Roman"/>
-        </w:rPr>
-        <w:t>T</w:t>
-      </w:r>
-      <w:r>
-        <w:rPr>
-          <w:rFonts w:cs="Times New Roman"/>
-        </w:rPr>
-        <w:t>he validity of the programs and circuits were</w:t>
-      </w:r>
-      <w:r>
-        <w:rPr>
-          <w:rFonts w:cs="Times New Roman"/>
-        </w:rPr>
-        <w:t xml:space="preserve"> also tested</w:t>
-      </w:r>
-      <w:r>
-        <w:rPr>
-          <w:rFonts w:cs="Times New Roman"/>
-        </w:rPr>
-        <w:t xml:space="preserve"> by combining </w:t>
-      </w:r>
-      <w:r>
-        <w:rPr>
-          <w:rFonts w:cs="Times New Roman"/>
-        </w:rPr>
-        <w:t xml:space="preserve">smaller parts of the </w:t>
-      </w:r>
-      <w:r>
-        <w:rPr>
-          <w:rFonts w:cs="Times New Roman"/>
-        </w:rPr>
-        <w:t>program with the hardware</w:t>
-      </w:r>
-      <w:r>
-        <w:rPr>
-          <w:rFonts w:cs="Times New Roman"/>
-        </w:rPr>
-        <w:t>.</w:t>
-      </w:r>
-      <w:r>
-        <w:rPr>
-          <w:rFonts w:cs="Times New Roman"/>
-        </w:rPr>
-        <w:t xml:space="preserve"> </w:t>
-      </w:r>
-      <w:r>
-        <w:rPr>
-          <w:rFonts w:cs="Times New Roman"/>
-        </w:rPr>
-        <w:t xml:space="preserve">This allowed </w:t>
-      </w:r>
-      <w:r>
-        <w:rPr>
-          <w:rFonts w:cs="Times New Roman"/>
-        </w:rPr>
-        <w:t>verif</w:t>
-      </w:r>
-      <w:r>
-        <w:rPr>
-          <w:rFonts w:cs="Times New Roman"/>
-        </w:rPr>
-        <w:t>ication for the</w:t>
-      </w:r>
-      <w:r>
-        <w:rPr>
-          <w:rFonts w:cs="Times New Roman"/>
-        </w:rPr>
-        <w:t xml:space="preserve"> larger portions of the project with </w:t>
-      </w:r>
-      <w:r>
-        <w:rPr>
-          <w:rFonts w:cs="Times New Roman"/>
-        </w:rPr>
-        <w:t>abovementioned</w:t>
-      </w:r>
-      <w:r>
-        <w:rPr>
-          <w:rFonts w:cs="Times New Roman"/>
-        </w:rPr>
-        <w:t xml:space="preserve"> techniques.</w:t>
-      </w:r>
-      <w:r>
-        <w:rPr>
-          <w:rFonts w:cs="Times New Roman"/>
-        </w:rPr>
-        <w:br w:type="page"/>
-      </w:r>
-    </w:p>
-    <w:bookmarkStart w:id="8" w:name="_Toc380745469" w:displacedByCustomXml="next"/>
+    <w:bookmarkStart w:id="9" w:name="_Toc380758557" w:displacedByCustomXml="next"/>
     <w:sdt>
       <w:sdtPr>
         <w:id w:val="200296249"/>
@@ -3021,7 +3099,7 @@
             </w:rPr>
             <w:t>References</w:t>
           </w:r>
-          <w:bookmarkEnd w:id="8"/>
+          <w:bookmarkEnd w:id="9"/>
         </w:p>
         <w:sdt>
           <w:sdtPr>
@@ -5536,7 +5614,7 @@
 </file>
 
 <file path=customXml/itemProps1.xml><?xml version="1.0" encoding="utf-8"?>
-<ds:datastoreItem xmlns:ds="http://schemas.openxmlformats.org/officeDocument/2006/customXml" ds:itemID="{35B1121B-709B-4063-B19F-F51C7408018B}">
+<ds:datastoreItem xmlns:ds="http://schemas.openxmlformats.org/officeDocument/2006/customXml" ds:itemID="{E297F4EA-4CDF-4DD4-84A9-E6CC526CE162}">
   <ds:schemaRefs>
     <ds:schemaRef ds:uri="http://schemas.openxmlformats.org/officeDocument/2006/bibliography"/>
   </ds:schemaRefs>

</xml_diff>

<commit_message>
I swear nothing changed
</commit_message>
<xml_diff>
--- a/Project 1 Report/Project Report Reflow Oven.docx
+++ b/Project 1 Report/Project Report Reflow Oven.docx
@@ -204,6 +204,7 @@
                 <w:dataBinding w:prefixMappings="xmlns:ns0='http://schemas.openxmlformats.org/package/2006/metadata/core-properties' xmlns:ns1='http://purl.org/dc/elements/1.1/'" w:xpath="/ns0:coreProperties[1]/ns1:title[1]" w:storeItemID="{6C3C8BC8-F283-45AE-878A-BAB7291924A1}"/>
                 <w:text/>
               </w:sdtPr>
+              <w:sdtEndPr/>
               <w:sdtContent>
                 <w:tc>
                   <w:tcPr>
@@ -251,6 +252,7 @@
                 <w:dataBinding w:prefixMappings="xmlns:ns0='http://schemas.openxmlformats.org/package/2006/metadata/core-properties' xmlns:ns1='http://purl.org/dc/elements/1.1/'" w:xpath="/ns0:coreProperties[1]/ns1:subject[1]" w:storeItemID="{6C3C8BC8-F283-45AE-878A-BAB7291924A1}"/>
                 <w:text/>
               </w:sdtPr>
+              <w:sdtEndPr/>
               <w:sdtContent>
                 <w:tc>
                   <w:tcPr>
@@ -3505,23 +3507,7 @@
                 <w:sz w:val="24"/>
                 <w:szCs w:val="24"/>
               </w:rPr>
-              <w:t xml:space="preserve">Loads the variable </w:t>
-            </w:r>
-            <w:proofErr w:type="spellStart"/>
-            <w:r>
-              <w:rPr>
-                <w:sz w:val="24"/>
-                <w:szCs w:val="24"/>
-              </w:rPr>
-              <w:t>Temperature_Measured</w:t>
-            </w:r>
-            <w:proofErr w:type="spellEnd"/>
-            <w:r>
-              <w:rPr>
-                <w:sz w:val="24"/>
-                <w:szCs w:val="24"/>
-              </w:rPr>
-              <w:t xml:space="preserve"> with the correct temperature in the oven, calibrated with the cold junction outside of the box.</w:t>
+              <w:t>Loads the variable Temperature_Measured with the correct temperature in the oven, calibrated with the cold junction outside of the box.</w:t>
             </w:r>
           </w:p>
         </w:tc>
@@ -3576,23 +3562,7 @@
                 <w:sz w:val="24"/>
                 <w:szCs w:val="24"/>
               </w:rPr>
-              <w:t>Settings Initialization (</w:t>
-            </w:r>
-            <w:proofErr w:type="spellStart"/>
-            <w:r>
-              <w:rPr>
-                <w:sz w:val="24"/>
-                <w:szCs w:val="24"/>
-              </w:rPr>
-              <w:t>Settings_Initialization</w:t>
-            </w:r>
-            <w:proofErr w:type="spellEnd"/>
-            <w:r>
-              <w:rPr>
-                <w:sz w:val="24"/>
-                <w:szCs w:val="24"/>
-              </w:rPr>
-              <w:t>) called at the beginning of the code, this is the user interface function used to get the temperature settings and stores them into registers.</w:t>
+              <w:t>Settings Initialization (Settings_Initialization) called at the beginning of the code, this is the user interface function used to get the temperature settings and stores them into registers.</w:t>
             </w:r>
           </w:p>
           <w:p>
@@ -3608,7 +3578,6 @@
                 <w:szCs w:val="24"/>
               </w:rPr>
             </w:pPr>
-            <w:proofErr w:type="spellStart"/>
             <w:r>
               <w:rPr>
                 <w:sz w:val="24"/>
@@ -3637,7 +3606,6 @@
               </w:rPr>
               <w:t>Soak_Temperature_Input</w:t>
             </w:r>
-            <w:proofErr w:type="spellEnd"/>
           </w:p>
           <w:p>
             <w:pPr>
@@ -3652,7 +3620,6 @@
                 <w:szCs w:val="24"/>
               </w:rPr>
             </w:pPr>
-            <w:proofErr w:type="spellStart"/>
             <w:r>
               <w:rPr>
                 <w:sz w:val="24"/>
@@ -3660,7 +3627,6 @@
               </w:rPr>
               <w:t>Soak_Time_Input</w:t>
             </w:r>
-            <w:proofErr w:type="spellEnd"/>
             <w:r>
               <w:rPr>
                 <w:sz w:val="24"/>
@@ -3682,7 +3648,6 @@
                 <w:szCs w:val="24"/>
               </w:rPr>
             </w:pPr>
-            <w:proofErr w:type="spellStart"/>
             <w:r>
               <w:rPr>
                 <w:sz w:val="24"/>
@@ -3690,7 +3655,6 @@
               </w:rPr>
               <w:t>Reflow_Temperature_Input</w:t>
             </w:r>
-            <w:proofErr w:type="spellEnd"/>
           </w:p>
           <w:p>
             <w:pPr>
@@ -3705,7 +3669,6 @@
                 <w:szCs w:val="24"/>
               </w:rPr>
             </w:pPr>
-            <w:proofErr w:type="spellStart"/>
             <w:r>
               <w:rPr>
                 <w:sz w:val="24"/>
@@ -3713,7 +3676,6 @@
               </w:rPr>
               <w:t>Reflow_Time_Input</w:t>
             </w:r>
-            <w:proofErr w:type="spellEnd"/>
           </w:p>
           <w:p>
             <w:pPr>
@@ -3733,23 +3695,7 @@
                 <w:sz w:val="24"/>
                 <w:szCs w:val="24"/>
               </w:rPr>
-              <w:t>Checking for other inputs (</w:t>
-            </w:r>
-            <w:proofErr w:type="spellStart"/>
-            <w:r>
-              <w:rPr>
-                <w:sz w:val="24"/>
-                <w:szCs w:val="24"/>
-              </w:rPr>
-              <w:t>Check_Inputs</w:t>
-            </w:r>
-            <w:proofErr w:type="spellEnd"/>
-            <w:r>
-              <w:rPr>
-                <w:sz w:val="24"/>
-                <w:szCs w:val="24"/>
-              </w:rPr>
-              <w:t>)Provides a check to the other user inputs used during the heating process (i.e. force stop / oven open)</w:t>
+              <w:t>Checking for other inputs (Check_Inputs)Provides a check to the other user inputs used during the heating process (i.e. force stop / oven open)</w:t>
             </w:r>
           </w:p>
           <w:p>
@@ -3770,23 +3716,7 @@
                 <w:sz w:val="24"/>
                 <w:szCs w:val="24"/>
               </w:rPr>
-              <w:t>Status Display / Value Display (</w:t>
-            </w:r>
-            <w:proofErr w:type="spellStart"/>
-            <w:r>
-              <w:rPr>
-                <w:sz w:val="24"/>
-                <w:szCs w:val="24"/>
-              </w:rPr>
-              <w:t>Display_board</w:t>
-            </w:r>
-            <w:proofErr w:type="spellEnd"/>
-            <w:r>
-              <w:rPr>
-                <w:sz w:val="24"/>
-                <w:szCs w:val="24"/>
-              </w:rPr>
-              <w:t xml:space="preserve">)Ability to write to the Hex Display / LCD Display and output set messages onto the LCD Display </w:t>
+              <w:t xml:space="preserve">Status Display / Value Display (Display_board)Ability to write to the Hex Display / LCD Display and output set messages onto the LCD Display </w:t>
             </w:r>
             <w:r>
               <w:rPr>
@@ -4005,7 +3935,6 @@
                 <w:szCs w:val="24"/>
               </w:rPr>
             </w:pPr>
-            <w:proofErr w:type="spellStart"/>
             <w:r>
               <w:rPr>
                 <w:b/>
@@ -4014,7 +3943,6 @@
               </w:rPr>
               <w:t>Thermo_Python</w:t>
             </w:r>
-            <w:proofErr w:type="spellEnd"/>
           </w:p>
         </w:tc>
         <w:tc>
@@ -4070,14 +3998,27 @@
                   <w:r>
                     <w:t xml:space="preserve">Figure </w:t>
                   </w:r>
-                  <w:fldSimple w:instr=" SEQ Figure \* ARABIC ">
-                    <w:r>
-                      <w:rPr>
-                        <w:noProof/>
-                      </w:rPr>
-                      <w:t>1</w:t>
-                    </w:r>
-                  </w:fldSimple>
+                  <w:r>
+                    <w:fldChar w:fldCharType="begin"/>
+                  </w:r>
+                  <w:r>
+                    <w:instrText xml:space="preserve"> SEQ Figure \* ARABIC </w:instrText>
+                  </w:r>
+                  <w:r>
+                    <w:fldChar w:fldCharType="separate"/>
+                  </w:r>
+                  <w:r>
+                    <w:rPr>
+                      <w:noProof/>
+                    </w:rPr>
+                    <w:t>1</w:t>
+                  </w:r>
+                  <w:r>
+                    <w:rPr>
+                      <w:noProof/>
+                    </w:rPr>
+                    <w:fldChar w:fldCharType="end"/>
+                  </w:r>
                   <w:r>
                     <w:t>: Software Block Diagram</w:t>
                   </w:r>
@@ -4776,23 +4717,7 @@
                         <w:sz w:val="20"/>
                         <w:szCs w:val="20"/>
                       </w:rPr>
-                      <w:t>(</w:t>
-                    </w:r>
-                    <w:proofErr w:type="spellStart"/>
-                    <w:r>
-                      <w:rPr>
-                        <w:sz w:val="20"/>
-                        <w:szCs w:val="20"/>
-                      </w:rPr>
-                      <w:t>Thermo_python</w:t>
-                    </w:r>
-                    <w:proofErr w:type="spellEnd"/>
-                    <w:r>
-                      <w:rPr>
-                        <w:sz w:val="20"/>
-                        <w:szCs w:val="20"/>
-                      </w:rPr>
-                      <w:t>)</w:t>
+                      <w:t>(Thermo_python)</w:t>
                     </w:r>
                   </w:p>
                   <w:p>
@@ -4843,13 +4768,8 @@
                       <w:contextualSpacing/>
                       <w:jc w:val="center"/>
                     </w:pPr>
-                    <w:proofErr w:type="gramStart"/>
                     <w:r>
-                      <w:t>on</w:t>
-                    </w:r>
-                    <w:proofErr w:type="gramEnd"/>
-                    <w:r>
-                      <w:t xml:space="preserve"> the computer </w:t>
+                      <w:t xml:space="preserve">on the computer </w:t>
                     </w:r>
                   </w:p>
                 </w:txbxContent>
@@ -5274,14 +5194,27 @@
                   <w:r>
                     <w:t xml:space="preserve">Figure </w:t>
                   </w:r>
-                  <w:fldSimple w:instr=" SEQ Figure \* ARABIC ">
-                    <w:r>
-                      <w:rPr>
-                        <w:noProof/>
-                      </w:rPr>
-                      <w:t>2</w:t>
-                    </w:r>
-                  </w:fldSimple>
+                  <w:r>
+                    <w:fldChar w:fldCharType="begin"/>
+                  </w:r>
+                  <w:r>
+                    <w:instrText xml:space="preserve"> SEQ Figure \* ARABIC </w:instrText>
+                  </w:r>
+                  <w:r>
+                    <w:fldChar w:fldCharType="separate"/>
+                  </w:r>
+                  <w:r>
+                    <w:rPr>
+                      <w:noProof/>
+                    </w:rPr>
+                    <w:t>2</w:t>
+                  </w:r>
+                  <w:r>
+                    <w:rPr>
+                      <w:noProof/>
+                    </w:rPr>
+                    <w:fldChar w:fldCharType="end"/>
+                  </w:r>
                   <w:r>
                     <w:t>: Hardware Block Diagram</w:t>
                   </w:r>
@@ -5866,6 +5799,7 @@
           <w:id w:val="1802958541"/>
           <w:citation/>
         </w:sdtPr>
+        <w:sdtEndPr/>
         <w:sdtContent>
           <w:r>
             <w:rPr>
@@ -6012,63 +5946,7 @@
         <w:rPr>
           <w:rFonts w:cs="Times New Roman"/>
         </w:rPr>
-        <w:t xml:space="preserve"> The debugging tools provided to us for use are </w:t>
-      </w:r>
-      <w:proofErr w:type="spellStart"/>
-      <w:r>
-        <w:rPr>
-          <w:rFonts w:cs="Times New Roman"/>
-        </w:rPr>
-        <w:t>CrossIDE</w:t>
-      </w:r>
-      <w:proofErr w:type="spellEnd"/>
-      <w:r>
-        <w:rPr>
-          <w:rFonts w:cs="Times New Roman"/>
-        </w:rPr>
-        <w:t xml:space="preserve"> and </w:t>
-      </w:r>
-      <w:proofErr w:type="spellStart"/>
-      <w:r>
-        <w:rPr>
-          <w:rFonts w:cs="Times New Roman"/>
-        </w:rPr>
-        <w:t>Spyder</w:t>
-      </w:r>
-      <w:proofErr w:type="spellEnd"/>
-      <w:r>
-        <w:rPr>
-          <w:rFonts w:cs="Times New Roman"/>
-        </w:rPr>
-        <w:t xml:space="preserve">. </w:t>
-      </w:r>
-      <w:proofErr w:type="spellStart"/>
-      <w:r>
-        <w:rPr>
-          <w:rFonts w:cs="Times New Roman"/>
-        </w:rPr>
-        <w:t>CrossIDE</w:t>
-      </w:r>
-      <w:proofErr w:type="spellEnd"/>
-      <w:r>
-        <w:rPr>
-          <w:rFonts w:cs="Times New Roman"/>
-        </w:rPr>
-        <w:t xml:space="preserve"> is a debugging program developed by our Professor, it debugs our 8051 assembly code. </w:t>
-      </w:r>
-      <w:proofErr w:type="spellStart"/>
-      <w:r>
-        <w:rPr>
-          <w:rFonts w:cs="Times New Roman"/>
-        </w:rPr>
-        <w:t>Spyder</w:t>
-      </w:r>
-      <w:proofErr w:type="spellEnd"/>
-      <w:r>
-        <w:rPr>
-          <w:rFonts w:cs="Times New Roman"/>
-        </w:rPr>
-        <w:t xml:space="preserve"> </w:t>
+        <w:t xml:space="preserve"> The debugging tools provided to us for use are CrossIDE and Spyder. CrossIDE is a debugging program developed by our Professor, it debugs our 8051 assembly code. Spyder </w:t>
       </w:r>
       <w:r>
         <w:rPr>
@@ -6090,6 +5968,7 @@
           <w:id w:val="763726180"/>
           <w:citation/>
         </w:sdtPr>
+        <w:sdtEndPr/>
         <w:sdtContent>
           <w:r>
             <w:rPr>
@@ -6523,7 +6402,7 @@
         <w:rPr>
           <w:rFonts w:ascii="Georgia" w:hAnsi="Georgia"/>
         </w:rPr>
-        <w:t>ability to generate tones</w:t>
+        <w:t>Ability to generate tones</w:t>
       </w:r>
     </w:p>
     <w:p>
@@ -6542,7 +6421,7 @@
         <w:rPr>
           <w:rFonts w:ascii="Georgia" w:hAnsi="Georgia"/>
         </w:rPr>
-        <w:t>ability to determine if the door was open or closed</w:t>
+        <w:t>Ability to determine if the door was open or closed</w:t>
       </w:r>
     </w:p>
     <w:p>
@@ -6561,7 +6440,7 @@
         <w:rPr>
           <w:rFonts w:ascii="Georgia" w:hAnsi="Georgia"/>
         </w:rPr>
-        <w:t>ability to display text messages for the user</w:t>
+        <w:t>Ability to display text messages for the user</w:t>
       </w:r>
     </w:p>
     <w:p>
@@ -6580,7 +6459,15 @@
         <w:rPr>
           <w:rFonts w:ascii="Georgia" w:hAnsi="Georgia"/>
         </w:rPr>
-        <w:t>ability to transmit serial data to a computer</w:t>
+        <w:t xml:space="preserve">Ability to transmit </w:t>
+      </w:r>
+      <w:bookmarkStart w:id="12" w:name="_GoBack"/>
+      <w:bookmarkEnd w:id="12"/>
+      <w:r>
+        <w:rPr>
+          <w:rFonts w:ascii="Georgia" w:hAnsi="Georgia"/>
+        </w:rPr>
+        <w:t>serial data to a computer</w:t>
       </w:r>
     </w:p>
     <w:p>
@@ -6599,7 +6486,13 @@
         <w:rPr>
           <w:rFonts w:ascii="Georgia" w:hAnsi="Georgia"/>
         </w:rPr>
-        <w:t>ability to turn the oven on and off using a solid state relay</w:t>
+        <w:t>Ability to turn the oven</w:t>
+      </w:r>
+      <w:r>
+        <w:rPr>
+          <w:rFonts w:ascii="Georgia" w:hAnsi="Georgia"/>
+        </w:rPr>
+        <w:t xml:space="preserve"> on and off using a solid state relay</w:t>
       </w:r>
     </w:p>
     <w:p>
@@ -6618,7 +6511,7 @@
         <w:rPr>
           <w:rFonts w:ascii="Georgia" w:hAnsi="Georgia"/>
         </w:rPr>
-        <w:t>ability to measure temperature in the oven</w:t>
+        <w:t>Ability to measure temperature in the oven</w:t>
       </w:r>
     </w:p>
     <w:p>
@@ -6637,7 +6530,7 @@
         <w:rPr>
           <w:rFonts w:ascii="Georgia" w:hAnsi="Georgia"/>
         </w:rPr>
-        <w:t>ability to measure time and display time to the user</w:t>
+        <w:t>Ability to measure time and display time to the user</w:t>
       </w:r>
     </w:p>
     <w:p>
@@ -6656,7 +6549,7 @@
         <w:rPr>
           <w:rFonts w:ascii="Georgia" w:hAnsi="Georgia"/>
         </w:rPr>
-        <w:t>ability to handle user inputs to modify parameters</w:t>
+        <w:t>Ability to handle user inputs to modify parameters</w:t>
       </w:r>
     </w:p>
     <w:p>
@@ -6668,7 +6561,7 @@
           <w:b w:val="0"/>
         </w:rPr>
       </w:pPr>
-      <w:bookmarkStart w:id="12" w:name="_Toc380932300"/>
+      <w:bookmarkStart w:id="13" w:name="_Toc380932300"/>
       <w:r>
         <w:rPr>
           <w:rStyle w:val="BookTitle"/>
@@ -6685,7 +6578,7 @@
         </w:rPr>
         <w:t>Problem Specification</w:t>
       </w:r>
-      <w:bookmarkEnd w:id="12"/>
+      <w:bookmarkEnd w:id="13"/>
     </w:p>
     <w:p>
       <w:pPr>
@@ -7172,7 +7065,7 @@
           <w:b w:val="0"/>
         </w:rPr>
       </w:pPr>
-      <w:bookmarkStart w:id="13" w:name="_Toc380932301"/>
+      <w:bookmarkStart w:id="14" w:name="_Toc380932301"/>
       <w:r>
         <w:rPr>
           <w:rStyle w:val="BookTitle"/>
@@ -7181,7 +7074,7 @@
         </w:rPr>
         <w:t>3.4 Solution Generation</w:t>
       </w:r>
-      <w:bookmarkEnd w:id="13"/>
+      <w:bookmarkEnd w:id="14"/>
       <w:r>
         <w:rPr>
           <w:rStyle w:val="BookTitle"/>
@@ -7201,7 +7094,7 @@
           <w:b w:val="0"/>
         </w:rPr>
       </w:pPr>
-      <w:bookmarkStart w:id="14" w:name="_Toc380932302"/>
+      <w:bookmarkStart w:id="15" w:name="_Toc380932302"/>
       <w:r>
         <w:rPr>
           <w:rStyle w:val="BookTitle"/>
@@ -7210,7 +7103,7 @@
         </w:rPr>
         <w:t>3.5 Solution Evaluation</w:t>
       </w:r>
-      <w:bookmarkEnd w:id="14"/>
+      <w:bookmarkEnd w:id="15"/>
     </w:p>
     <w:p/>
     <w:p>
@@ -7222,7 +7115,7 @@
           <w:b w:val="0"/>
         </w:rPr>
       </w:pPr>
-      <w:bookmarkStart w:id="15" w:name="_Toc380932303"/>
+      <w:bookmarkStart w:id="16" w:name="_Toc380932303"/>
       <w:r>
         <w:rPr>
           <w:rStyle w:val="BookTitle"/>
@@ -7231,7 +7124,7 @@
         </w:rPr>
         <w:t>3.6 Detailed Design</w:t>
       </w:r>
-      <w:bookmarkEnd w:id="15"/>
+      <w:bookmarkEnd w:id="16"/>
     </w:p>
     <w:p>
       <w:pPr>
@@ -7257,7 +7150,7 @@
           <w:b w:val="0"/>
         </w:rPr>
       </w:pPr>
-      <w:bookmarkStart w:id="16" w:name="_Toc380932304"/>
+      <w:bookmarkStart w:id="17" w:name="_Toc380932304"/>
       <w:r>
         <w:rPr>
           <w:rStyle w:val="BookTitle"/>
@@ -7266,7 +7159,7 @@
         </w:rPr>
         <w:t>3.7 Solution Assessment</w:t>
       </w:r>
-      <w:bookmarkEnd w:id="16"/>
+      <w:bookmarkEnd w:id="17"/>
     </w:p>
     <w:p/>
     <w:p>
@@ -7283,7 +7176,7 @@
           <w:sz w:val="32"/>
         </w:rPr>
       </w:pPr>
-      <w:bookmarkStart w:id="17" w:name="_Toc380932305"/>
+      <w:bookmarkStart w:id="18" w:name="_Toc380932305"/>
       <w:r>
         <w:rPr>
           <w:rStyle w:val="BookTitle"/>
@@ -7311,28 +7204,28 @@
         </w:rPr>
         <w:t>Life – Long Learning</w:t>
       </w:r>
-      <w:bookmarkEnd w:id="17"/>
-    </w:p>
-    <w:p>
-      <w:pPr>
-        <w:pStyle w:val="Heading2"/>
-        <w:rPr>
-          <w:rStyle w:val="BookTitle"/>
-          <w:b w:val="0"/>
-        </w:rPr>
-      </w:pPr>
-      <w:bookmarkStart w:id="18" w:name="_Toc380932306"/>
-      <w:r>
-        <w:rPr>
-          <w:rStyle w:val="BookTitle"/>
-          <w:b w:val="0"/>
-        </w:rPr>
-        <w:t>4.1 Software</w:t>
-      </w:r>
       <w:bookmarkEnd w:id="18"/>
     </w:p>
     <w:p>
       <w:pPr>
+        <w:pStyle w:val="Heading2"/>
+        <w:rPr>
+          <w:rStyle w:val="BookTitle"/>
+          <w:b w:val="0"/>
+        </w:rPr>
+      </w:pPr>
+      <w:bookmarkStart w:id="19" w:name="_Toc380932306"/>
+      <w:r>
+        <w:rPr>
+          <w:rStyle w:val="BookTitle"/>
+          <w:b w:val="0"/>
+        </w:rPr>
+        <w:t>4.1 Software</w:t>
+      </w:r>
+      <w:bookmarkEnd w:id="19"/>
+    </w:p>
+    <w:p>
+      <w:pPr>
         <w:spacing w:before="100" w:beforeAutospacing="1" w:after="100" w:afterAutospacing="1" w:line="480" w:lineRule="auto"/>
         <w:contextualSpacing/>
         <w:jc w:val="both"/>
@@ -7358,15 +7251,7 @@
         <w:jc w:val="both"/>
       </w:pPr>
       <w:r>
-        <w:t xml:space="preserve">In order to overcome the problem, we learned to use </w:t>
-      </w:r>
-      <w:proofErr w:type="spellStart"/>
-      <w:r>
-        <w:t>GitHub</w:t>
-      </w:r>
-      <w:proofErr w:type="spellEnd"/>
-      <w:r>
-        <w:t xml:space="preserve"> where we could easily keep track of everyone’s work. We created a header file for each code file, defining its purpose, and its use of </w:t>
+        <w:t xml:space="preserve">In order to overcome the problem, we learned to use GitHub where we could easily keep track of everyone’s work. We created a header file for each code file, defining its purpose, and its use of </w:t>
       </w:r>
       <w:r>
         <w:lastRenderedPageBreak/>
@@ -7381,7 +7266,7 @@
           <w:b w:val="0"/>
         </w:rPr>
       </w:pPr>
-      <w:bookmarkStart w:id="19" w:name="_Toc380932307"/>
+      <w:bookmarkStart w:id="20" w:name="_Toc380932307"/>
       <w:r>
         <w:rPr>
           <w:rStyle w:val="BookTitle"/>
@@ -7389,7 +7274,7 @@
         </w:rPr>
         <w:t>4.2 Hardware</w:t>
       </w:r>
-      <w:bookmarkEnd w:id="19"/>
+      <w:bookmarkEnd w:id="20"/>
     </w:p>
     <w:p>
       <w:pPr>
@@ -7415,7 +7300,7 @@
           <w:b w:val="0"/>
         </w:rPr>
       </w:pPr>
-      <w:bookmarkStart w:id="20" w:name="_Toc380932308"/>
+      <w:bookmarkStart w:id="21" w:name="_Toc380932308"/>
       <w:r>
         <w:rPr>
           <w:rStyle w:val="BookTitle"/>
@@ -7423,7 +7308,7 @@
         </w:rPr>
         <w:t>4.3 Management</w:t>
       </w:r>
-      <w:bookmarkEnd w:id="20"/>
+      <w:bookmarkEnd w:id="21"/>
     </w:p>
     <w:p>
       <w:pPr>
@@ -7448,7 +7333,7 @@
         <w:br w:type="page"/>
       </w:r>
     </w:p>
-    <w:bookmarkStart w:id="21" w:name="_Toc380932309" w:displacedByCustomXml="next"/>
+    <w:bookmarkStart w:id="22" w:name="_Toc380932309" w:displacedByCustomXml="next"/>
     <w:sdt>
       <w:sdtPr>
         <w:rPr>
@@ -7488,7 +7373,7 @@
             </w:rPr>
             <w:t>References</w:t>
           </w:r>
-          <w:bookmarkEnd w:id="21"/>
+          <w:bookmarkEnd w:id="22"/>
         </w:p>
         <w:sdt>
           <w:sdtPr>
@@ -7498,6 +7383,7 @@
             <w:id w:val="-573587230"/>
             <w:bibliography/>
           </w:sdtPr>
+          <w:sdtEndPr/>
           <w:sdtContent>
             <w:p>
               <w:pPr>
@@ -7694,11 +7580,16 @@
         <w:br w:type="page"/>
       </w:r>
     </w:p>
-    <w:bookmarkStart w:id="22" w:name="_Toc380932310" w:displacedByCustomXml="next"/>
+    <w:bookmarkStart w:id="23" w:name="_Toc380932310" w:displacedByCustomXml="next"/>
     <w:sdt>
       <w:sdtPr>
         <w:rPr>
-          <w:rFonts w:ascii="Times New Roman" w:hAnsi="Times New Roman" w:cs="Times New Roman"/>
+          <w:rFonts w:ascii="Times New Roman" w:eastAsiaTheme="minorHAnsi" w:hAnsi="Times New Roman" w:cs="Times New Roman"/>
+          <w:b w:val="0"/>
+          <w:bCs w:val="0"/>
+          <w:color w:val="auto"/>
+          <w:sz w:val="24"/>
+          <w:szCs w:val="22"/>
         </w:rPr>
         <w:id w:val="-1310702226"/>
         <w:docPartObj>
@@ -7708,12 +7599,7 @@
       </w:sdtPr>
       <w:sdtEndPr>
         <w:rPr>
-          <w:rFonts w:eastAsiaTheme="minorHAnsi" w:cstheme="minorBidi"/>
-          <w:b w:val="0"/>
-          <w:bCs w:val="0"/>
-          <w:color w:val="auto"/>
-          <w:sz w:val="24"/>
-          <w:szCs w:val="22"/>
+          <w:rFonts w:cstheme="minorBidi"/>
         </w:rPr>
       </w:sdtEndPr>
       <w:sdtContent>
@@ -7734,7 +7620,7 @@
             </w:rPr>
             <w:t>Bibliography</w:t>
           </w:r>
-          <w:bookmarkEnd w:id="22"/>
+          <w:bookmarkEnd w:id="23"/>
         </w:p>
         <w:sdt>
           <w:sdtPr>
@@ -7890,7 +7776,7 @@
           <w:sz w:val="32"/>
         </w:rPr>
       </w:pPr>
-      <w:bookmarkStart w:id="23" w:name="_Toc380932311"/>
+      <w:bookmarkStart w:id="24" w:name="_Toc380932311"/>
       <w:r>
         <w:rPr>
           <w:rStyle w:val="BookTitle"/>
@@ -7901,7 +7787,7 @@
         <w:lastRenderedPageBreak/>
         <w:t>Appendix</w:t>
       </w:r>
-      <w:bookmarkEnd w:id="23"/>
+      <w:bookmarkEnd w:id="24"/>
     </w:p>
     <w:p>
       <w:pPr>
@@ -7909,8 +7795,6 @@
           <w:rFonts w:cs="Times New Roman"/>
         </w:rPr>
       </w:pPr>
-      <w:bookmarkStart w:id="24" w:name="_GoBack"/>
-      <w:bookmarkEnd w:id="24"/>
     </w:p>
     <w:sectPr>
       <w:pgSz w:w="12240" w:h="15840"/>
@@ -7987,7 +7871,7 @@
           <w:rPr>
             <w:noProof/>
           </w:rPr>
-          <w:t>14</w:t>
+          <w:t>10</w:t>
         </w:r>
         <w:r>
           <w:rPr>
@@ -8072,7 +7956,7 @@
           <w:rPr>
             <w:noProof/>
           </w:rPr>
-          <w:t>iii</w:t>
+          <w:t>1</w:t>
         </w:r>
         <w:r>
           <w:rPr>
@@ -10996,6 +10880,7 @@
     <w:rsid w:val="001C15DE"/>
     <w:rsid w:val="00593C17"/>
     <w:rsid w:val="006E34CE"/>
+    <w:rsid w:val="007A09CF"/>
   </w:rsids>
   <m:mathPr>
     <m:mathFont m:val="Cambria Math"/>
@@ -11846,7 +11731,7 @@
 </file>
 
 <file path=customXml/itemProps1.xml><?xml version="1.0" encoding="utf-8"?>
-<ds:datastoreItem xmlns:ds="http://schemas.openxmlformats.org/officeDocument/2006/customXml" ds:itemID="{9DA99804-B007-4E3A-ADEC-A16BA934EF3C}">
+<ds:datastoreItem xmlns:ds="http://schemas.openxmlformats.org/officeDocument/2006/customXml" ds:itemID="{19475F67-56EE-409C-B1EF-5274FC7C90E4}">
   <ds:schemaRefs>
     <ds:schemaRef ds:uri="http://schemas.openxmlformats.org/officeDocument/2006/bibliography"/>
   </ds:schemaRefs>

</xml_diff>